<commit_message>
Added report with task1
</commit_message>
<xml_diff>
--- a/u1/lab_4/report.docx
+++ b/u1/lab_4/report.docx
@@ -76,49 +76,49 @@
     </w:p>
     <w:p>
       <w:pPr>
-        <w:pStyle w:val="a3"/>
+        <w:rPr>
+          <w:rFonts w:ascii="Times New Roman" w:hAnsi="Times New Roman" w:cs="Times New Roman"/>
+          <w:i/>
+          <w:iCs/>
+          <w:sz w:val="28"/>
+          <w:szCs w:val="28"/>
+          <w:lang w:val="en-US"/>
+        </w:rPr>
+      </w:pPr>
+      <w:r>
+        <w:rPr>
+          <w:rFonts w:ascii="Times New Roman" w:hAnsi="Times New Roman" w:cs="Times New Roman"/>
+          <w:i/>
+          <w:iCs/>
+          <w:sz w:val="28"/>
+          <w:szCs w:val="28"/>
+          <w:lang w:val="en-US"/>
+        </w:rPr>
+        <w:t xml:space="preserve">GitHub: </w:t>
+      </w:r>
+      <w:r>
+        <w:rPr>
+          <w:rFonts w:ascii="Times New Roman" w:hAnsi="Times New Roman" w:cs="Times New Roman"/>
+          <w:i/>
+          <w:iCs/>
+          <w:sz w:val="28"/>
+          <w:szCs w:val="28"/>
+        </w:rPr>
+        <w:t>https://github.com/drapejny/DataCamp2022/tree/master/u1/lab_4</w:t>
+      </w:r>
+    </w:p>
+    <w:p>
+      <w:pPr>
+        <w:jc w:val="center"/>
         <w:rPr>
           <w:rFonts w:ascii="Times New Roman" w:hAnsi="Times New Roman" w:cs="Times New Roman"/>
           <w:b/>
           <w:bCs/>
-          <w:sz w:val="36"/>
-          <w:szCs w:val="36"/>
-          <w:lang w:val="en-US"/>
-        </w:rPr>
-      </w:pPr>
-    </w:p>
-    <w:p>
-      <w:pPr>
-        <w:rPr>
-          <w:rFonts w:ascii="Times New Roman" w:hAnsi="Times New Roman" w:cs="Times New Roman"/>
-          <w:i/>
-          <w:iCs/>
-          <w:sz w:val="28"/>
-          <w:szCs w:val="28"/>
-          <w:lang w:val="en-US"/>
-        </w:rPr>
-      </w:pPr>
-      <w:r>
-        <w:rPr>
-          <w:rFonts w:ascii="Times New Roman" w:hAnsi="Times New Roman" w:cs="Times New Roman"/>
-          <w:i/>
-          <w:iCs/>
-          <w:sz w:val="28"/>
-          <w:szCs w:val="28"/>
-          <w:lang w:val="en-US"/>
-        </w:rPr>
-        <w:t xml:space="preserve">GitHub: </w:t>
-      </w:r>
-      <w:r>
-        <w:rPr>
-          <w:rFonts w:ascii="Times New Roman" w:hAnsi="Times New Roman" w:cs="Times New Roman"/>
-          <w:i/>
-          <w:iCs/>
-          <w:sz w:val="28"/>
-          <w:szCs w:val="28"/>
-        </w:rPr>
-        <w:t>https://github.com/drapejny/DataCamp2022/tree/master/u1/lab_4</w:t>
-      </w:r>
+          <w:sz w:val="28"/>
+          <w:szCs w:val="28"/>
+          <w:lang w:val="en-US"/>
+        </w:rPr>
+      </w:pPr>
     </w:p>
     <w:p>
       <w:pPr>
@@ -132,10 +132,7 @@
           <w:lang w:val="en-US"/>
         </w:rPr>
       </w:pPr>
-    </w:p>
-    <w:p>
-      <w:pPr>
-        <w:jc w:val="center"/>
+      <w:r>
         <w:rPr>
           <w:rFonts w:ascii="Times New Roman" w:hAnsi="Times New Roman" w:cs="Times New Roman"/>
           <w:b/>
@@ -144,16 +141,6 @@
           <w:szCs w:val="28"/>
           <w:lang w:val="en-US"/>
         </w:rPr>
-      </w:pPr>
-      <w:r>
-        <w:rPr>
-          <w:rFonts w:ascii="Times New Roman" w:hAnsi="Times New Roman" w:cs="Times New Roman"/>
-          <w:b/>
-          <w:bCs/>
-          <w:sz w:val="28"/>
-          <w:szCs w:val="28"/>
-          <w:lang w:val="en-US"/>
-        </w:rPr>
         <w:t>Task 1</w:t>
       </w:r>
     </w:p>
@@ -558,6 +545,7 @@
       <w:r>
         <w:rPr>
           <w:rFonts w:ascii="Courier New" w:hAnsi="Courier New" w:cs="Courier New"/>
+          <w:noProof/>
           <w:sz w:val="28"/>
           <w:szCs w:val="28"/>
           <w:lang w:val="en-US"/>
@@ -788,6 +776,7 @@
       <w:r>
         <w:rPr>
           <w:rFonts w:ascii="Courier New" w:hAnsi="Courier New" w:cs="Courier New"/>
+          <w:noProof/>
           <w:sz w:val="28"/>
           <w:szCs w:val="28"/>
           <w:lang w:val="en-US"/>
@@ -1011,6 +1000,7 @@
       <w:r>
         <w:rPr>
           <w:rFonts w:ascii="Times New Roman" w:hAnsi="Times New Roman" w:cs="Times New Roman"/>
+          <w:noProof/>
           <w:sz w:val="28"/>
           <w:szCs w:val="28"/>
           <w:lang w:val="ru-RU"/>
@@ -1106,14 +1096,15 @@
       <w:r>
         <w:rPr>
           <w:rFonts w:ascii="Times New Roman" w:hAnsi="Times New Roman" w:cs="Times New Roman"/>
+          <w:noProof/>
           <w:sz w:val="28"/>
           <w:szCs w:val="28"/>
           <w:lang w:val="ru-RU"/>
         </w:rPr>
         <w:drawing>
-          <wp:inline distT="0" distB="0" distL="0" distR="0" wp14:anchorId="6816027B" wp14:editId="5796211B">
-            <wp:extent cx="5001323" cy="3305636"/>
-            <wp:effectExtent l="133350" t="114300" r="142240" b="142875"/>
+          <wp:inline distT="0" distB="0" distL="0" distR="0" wp14:anchorId="6816027B" wp14:editId="0CCFCB79">
+            <wp:extent cx="4217670" cy="2787678"/>
+            <wp:effectExtent l="133350" t="114300" r="144780" b="165100"/>
             <wp:docPr id="5" name="Рисунок 5"/>
             <wp:cNvGraphicFramePr>
               <a:graphicFrameLocks xmlns:a="http://schemas.openxmlformats.org/drawingml/2006/main" noChangeAspect="1"/>
@@ -1134,7 +1125,7 @@
                   <pic:spPr>
                     <a:xfrm>
                       <a:off x="0" y="0"/>
-                      <a:ext cx="5001323" cy="3305636"/>
+                      <a:ext cx="4228403" cy="2794772"/>
                     </a:xfrm>
                     <a:prstGeom prst="rect">
                       <a:avLst/>
@@ -1255,26 +1246,26 @@
           <w:u w:val="single"/>
           <w:lang w:val="en-US"/>
         </w:rPr>
+        <w:t>Step 5:</w:t>
+      </w:r>
+    </w:p>
+    <w:p>
+      <w:pPr>
+        <w:rPr>
+          <w:rFonts w:ascii="Times New Roman" w:hAnsi="Times New Roman" w:cs="Times New Roman"/>
+          <w:sz w:val="28"/>
+          <w:szCs w:val="28"/>
+          <w:lang w:val="en-US"/>
+        </w:rPr>
+      </w:pPr>
+      <w:r>
+        <w:rPr>
+          <w:rFonts w:ascii="Times New Roman" w:hAnsi="Times New Roman" w:cs="Times New Roman"/>
+          <w:sz w:val="28"/>
+          <w:szCs w:val="28"/>
+          <w:lang w:val="en-US"/>
+        </w:rPr>
         <w:lastRenderedPageBreak/>
-        <w:t>Step 5:</w:t>
-      </w:r>
-    </w:p>
-    <w:p>
-      <w:pPr>
-        <w:rPr>
-          <w:rFonts w:ascii="Times New Roman" w:hAnsi="Times New Roman" w:cs="Times New Roman"/>
-          <w:sz w:val="28"/>
-          <w:szCs w:val="28"/>
-          <w:lang w:val="en-US"/>
-        </w:rPr>
-      </w:pPr>
-      <w:r>
-        <w:rPr>
-          <w:rFonts w:ascii="Times New Roman" w:hAnsi="Times New Roman" w:cs="Times New Roman"/>
-          <w:sz w:val="28"/>
-          <w:szCs w:val="28"/>
-          <w:lang w:val="en-US"/>
-        </w:rPr>
         <w:tab/>
         <w:t>Repeating step 3</w:t>
       </w:r>
@@ -1292,6 +1283,7 @@
       <w:r>
         <w:rPr>
           <w:rFonts w:ascii="Times New Roman" w:hAnsi="Times New Roman" w:cs="Times New Roman"/>
+          <w:noProof/>
           <w:sz w:val="28"/>
           <w:szCs w:val="28"/>
           <w:lang w:val="en-US"/>
@@ -1376,6 +1368,7 @@
       <w:r>
         <w:rPr>
           <w:rFonts w:ascii="Times New Roman" w:hAnsi="Times New Roman" w:cs="Times New Roman"/>
+          <w:noProof/>
           <w:sz w:val="28"/>
           <w:szCs w:val="28"/>
           <w:lang w:val="en-US"/>
@@ -1460,6 +1453,7 @@
       <w:r>
         <w:rPr>
           <w:rFonts w:ascii="Times New Roman" w:hAnsi="Times New Roman" w:cs="Times New Roman"/>
+          <w:noProof/>
           <w:sz w:val="28"/>
           <w:szCs w:val="28"/>
           <w:lang w:val="en-US"/>
@@ -1555,14 +1549,15 @@
       <w:r>
         <w:rPr>
           <w:rFonts w:ascii="Times New Roman" w:hAnsi="Times New Roman" w:cs="Times New Roman"/>
+          <w:noProof/>
           <w:sz w:val="28"/>
           <w:szCs w:val="28"/>
           <w:lang w:val="en-US"/>
         </w:rPr>
         <w:drawing>
-          <wp:inline distT="0" distB="0" distL="0" distR="0" wp14:anchorId="3D019F68" wp14:editId="3DEEAEC5">
-            <wp:extent cx="5048955" cy="3353268"/>
-            <wp:effectExtent l="133350" t="114300" r="151765" b="171450"/>
+          <wp:inline distT="0" distB="0" distL="0" distR="0" wp14:anchorId="3D019F68" wp14:editId="15221923">
+            <wp:extent cx="4141470" cy="2750561"/>
+            <wp:effectExtent l="152400" t="114300" r="144780" b="164465"/>
             <wp:docPr id="11" name="Рисунок 11"/>
             <wp:cNvGraphicFramePr>
               <a:graphicFrameLocks xmlns:a="http://schemas.openxmlformats.org/drawingml/2006/main" noChangeAspect="1"/>
@@ -1583,7 +1578,7 @@
                   <pic:spPr>
                     <a:xfrm>
                       <a:off x="0" y="0"/>
-                      <a:ext cx="5048955" cy="3353268"/>
+                      <a:ext cx="4146307" cy="2753773"/>
                     </a:xfrm>
                     <a:prstGeom prst="rect">
                       <a:avLst/>
@@ -1749,47 +1744,47 @@
           <w:szCs w:val="28"/>
           <w:lang w:val="en-US"/>
         </w:rPr>
+        <w:t>COMMIT;</w:t>
+      </w:r>
+    </w:p>
+    <w:p>
+      <w:pPr>
+        <w:rPr>
+          <w:rFonts w:ascii="Times New Roman" w:hAnsi="Times New Roman" w:cs="Times New Roman"/>
+          <w:sz w:val="28"/>
+          <w:szCs w:val="28"/>
+          <w:u w:val="single"/>
+          <w:lang w:val="en-US"/>
+        </w:rPr>
+      </w:pPr>
+      <w:r>
+        <w:rPr>
+          <w:rFonts w:ascii="Times New Roman" w:hAnsi="Times New Roman" w:cs="Times New Roman"/>
+          <w:sz w:val="28"/>
+          <w:szCs w:val="28"/>
+          <w:u w:val="single"/>
+          <w:lang w:val="en-US"/>
+        </w:rPr>
+        <w:t>Step 7:</w:t>
+      </w:r>
+    </w:p>
+    <w:p>
+      <w:pPr>
+        <w:rPr>
+          <w:rFonts w:ascii="Times New Roman" w:hAnsi="Times New Roman" w:cs="Times New Roman"/>
+          <w:sz w:val="28"/>
+          <w:szCs w:val="28"/>
+          <w:lang w:val="en-US"/>
+        </w:rPr>
+      </w:pPr>
+      <w:r>
+        <w:rPr>
+          <w:rFonts w:ascii="Times New Roman" w:hAnsi="Times New Roman" w:cs="Times New Roman"/>
+          <w:sz w:val="28"/>
+          <w:szCs w:val="28"/>
+          <w:lang w:val="en-US"/>
+        </w:rPr>
         <w:lastRenderedPageBreak/>
-        <w:t>COMMIT;</w:t>
-      </w:r>
-    </w:p>
-    <w:p>
-      <w:pPr>
-        <w:rPr>
-          <w:rFonts w:ascii="Times New Roman" w:hAnsi="Times New Roman" w:cs="Times New Roman"/>
-          <w:sz w:val="28"/>
-          <w:szCs w:val="28"/>
-          <w:u w:val="single"/>
-          <w:lang w:val="en-US"/>
-        </w:rPr>
-      </w:pPr>
-      <w:r>
-        <w:rPr>
-          <w:rFonts w:ascii="Times New Roman" w:hAnsi="Times New Roman" w:cs="Times New Roman"/>
-          <w:sz w:val="28"/>
-          <w:szCs w:val="28"/>
-          <w:u w:val="single"/>
-          <w:lang w:val="en-US"/>
-        </w:rPr>
-        <w:t>Step 7:</w:t>
-      </w:r>
-    </w:p>
-    <w:p>
-      <w:pPr>
-        <w:rPr>
-          <w:rFonts w:ascii="Times New Roman" w:hAnsi="Times New Roman" w:cs="Times New Roman"/>
-          <w:sz w:val="28"/>
-          <w:szCs w:val="28"/>
-          <w:lang w:val="en-US"/>
-        </w:rPr>
-      </w:pPr>
-      <w:r>
-        <w:rPr>
-          <w:rFonts w:ascii="Times New Roman" w:hAnsi="Times New Roman" w:cs="Times New Roman"/>
-          <w:sz w:val="28"/>
-          <w:szCs w:val="28"/>
-          <w:lang w:val="en-US"/>
-        </w:rPr>
         <w:tab/>
         <w:t>Repeating step 3</w:t>
       </w:r>
@@ -1807,6 +1802,7 @@
       <w:r>
         <w:rPr>
           <w:rFonts w:ascii="Times New Roman" w:hAnsi="Times New Roman" w:cs="Times New Roman"/>
+          <w:noProof/>
           <w:sz w:val="28"/>
           <w:szCs w:val="28"/>
           <w:lang w:val="en-US"/>
@@ -1891,6 +1887,7 @@
       <w:r>
         <w:rPr>
           <w:rFonts w:ascii="Times New Roman" w:hAnsi="Times New Roman" w:cs="Times New Roman"/>
+          <w:noProof/>
           <w:sz w:val="28"/>
           <w:szCs w:val="28"/>
           <w:lang w:val="en-US"/>
@@ -1975,6 +1972,7 @@
       <w:r>
         <w:rPr>
           <w:rFonts w:ascii="Times New Roman" w:hAnsi="Times New Roman" w:cs="Times New Roman"/>
+          <w:noProof/>
           <w:sz w:val="28"/>
           <w:szCs w:val="28"/>
           <w:lang w:val="en-US"/>
@@ -2059,14 +2057,15 @@
       <w:r>
         <w:rPr>
           <w:rFonts w:ascii="Times New Roman" w:hAnsi="Times New Roman" w:cs="Times New Roman"/>
+          <w:noProof/>
           <w:sz w:val="28"/>
           <w:szCs w:val="28"/>
           <w:lang w:val="en-US"/>
         </w:rPr>
         <w:drawing>
-          <wp:inline distT="0" distB="0" distL="0" distR="0" wp14:anchorId="383E8E7B" wp14:editId="64F42D82">
-            <wp:extent cx="5077534" cy="3296110"/>
-            <wp:effectExtent l="133350" t="114300" r="104140" b="152400"/>
+          <wp:inline distT="0" distB="0" distL="0" distR="0" wp14:anchorId="383E8E7B" wp14:editId="5D64B57E">
+            <wp:extent cx="4415790" cy="2866535"/>
+            <wp:effectExtent l="133350" t="114300" r="137160" b="162560"/>
             <wp:docPr id="15" name="Рисунок 15"/>
             <wp:cNvGraphicFramePr>
               <a:graphicFrameLocks xmlns:a="http://schemas.openxmlformats.org/drawingml/2006/main" noChangeAspect="1"/>
@@ -2087,7 +2086,7 @@
                   <pic:spPr>
                     <a:xfrm>
                       <a:off x="0" y="0"/>
-                      <a:ext cx="5077534" cy="3296110"/>
+                      <a:ext cx="4420925" cy="2869868"/>
                     </a:xfrm>
                     <a:prstGeom prst="rect">
                       <a:avLst/>
@@ -2227,7 +2226,6 @@
           <w:szCs w:val="28"/>
           <w:lang w:val="en-US"/>
         </w:rPr>
-        <w:lastRenderedPageBreak/>
         <w:tab/>
         <w:t>Repeating step 3</w:t>
       </w:r>
@@ -2245,10 +2243,12 @@
       <w:r>
         <w:rPr>
           <w:rFonts w:ascii="Times New Roman" w:hAnsi="Times New Roman" w:cs="Times New Roman"/>
-          <w:sz w:val="28"/>
-          <w:szCs w:val="28"/>
-          <w:lang w:val="en-US"/>
-        </w:rPr>
+          <w:noProof/>
+          <w:sz w:val="28"/>
+          <w:szCs w:val="28"/>
+          <w:lang w:val="en-US"/>
+        </w:rPr>
+        <w:lastRenderedPageBreak/>
         <w:drawing>
           <wp:inline distT="0" distB="0" distL="0" distR="0" wp14:anchorId="624E9CBD" wp14:editId="09C42FC3">
             <wp:extent cx="1009791" cy="790685"/>
@@ -2329,6 +2329,7 @@
       <w:r>
         <w:rPr>
           <w:rFonts w:ascii="Times New Roman" w:hAnsi="Times New Roman" w:cs="Times New Roman"/>
+          <w:noProof/>
           <w:sz w:val="28"/>
           <w:szCs w:val="28"/>
           <w:lang w:val="en-US"/>
@@ -2413,6 +2414,7 @@
       <w:r>
         <w:rPr>
           <w:rFonts w:ascii="Times New Roman" w:hAnsi="Times New Roman" w:cs="Times New Roman"/>
+          <w:noProof/>
           <w:sz w:val="28"/>
           <w:szCs w:val="28"/>
           <w:lang w:val="en-US"/>
@@ -2497,14 +2499,15 @@
       <w:r>
         <w:rPr>
           <w:rFonts w:ascii="Times New Roman" w:hAnsi="Times New Roman" w:cs="Times New Roman"/>
+          <w:noProof/>
           <w:sz w:val="28"/>
           <w:szCs w:val="28"/>
           <w:lang w:val="en-US"/>
         </w:rPr>
         <w:drawing>
-          <wp:inline distT="0" distB="0" distL="0" distR="0" wp14:anchorId="7A769B8F" wp14:editId="089028B8">
-            <wp:extent cx="5115639" cy="3734321"/>
-            <wp:effectExtent l="133350" t="114300" r="123190" b="171450"/>
+          <wp:inline distT="0" distB="0" distL="0" distR="0" wp14:anchorId="7A769B8F" wp14:editId="5B1C4426">
+            <wp:extent cx="4141470" cy="3023196"/>
+            <wp:effectExtent l="152400" t="114300" r="144780" b="158750"/>
             <wp:docPr id="19" name="Рисунок 19"/>
             <wp:cNvGraphicFramePr>
               <a:graphicFrameLocks xmlns:a="http://schemas.openxmlformats.org/drawingml/2006/main" noChangeAspect="1"/>
@@ -2525,7 +2528,7 @@
                   <pic:spPr>
                     <a:xfrm>
                       <a:off x="0" y="0"/>
-                      <a:ext cx="5115639" cy="3734321"/>
+                      <a:ext cx="4151816" cy="3030748"/>
                     </a:xfrm>
                     <a:prstGeom prst="rect">
                       <a:avLst/>
@@ -2590,22 +2593,22 @@
     <w:tbl>
       <w:tblPr>
         <w:tblStyle w:val="a8"/>
-        <w:tblW w:w="5000" w:type="pct"/>
+        <w:tblW w:w="5155" w:type="pct"/>
         <w:tblInd w:w="0" w:type="dxa"/>
         <w:tblLook w:val="04A0" w:firstRow="1" w:lastRow="0" w:firstColumn="1" w:lastColumn="0" w:noHBand="0" w:noVBand="1"/>
       </w:tblPr>
       <w:tblGrid>
         <w:gridCol w:w="500"/>
-        <w:gridCol w:w="1544"/>
+        <w:gridCol w:w="1545"/>
         <w:gridCol w:w="1523"/>
-        <w:gridCol w:w="1521"/>
-        <w:gridCol w:w="1523"/>
-        <w:gridCol w:w="2734"/>
+        <w:gridCol w:w="1520"/>
+        <w:gridCol w:w="1522"/>
+        <w:gridCol w:w="3025"/>
       </w:tblGrid>
       <w:tr>
         <w:tc>
           <w:tcPr>
-            <w:tcW w:w="267" w:type="pct"/>
+            <w:tcW w:w="259" w:type="pct"/>
             <w:tcBorders>
               <w:top w:val="single" w:sz="4" w:space="0" w:color="auto"/>
               <w:left w:val="single" w:sz="4" w:space="0" w:color="auto"/>
@@ -2625,7 +2628,7 @@
         </w:tc>
         <w:tc>
           <w:tcPr>
-            <w:tcW w:w="826" w:type="pct"/>
+            <w:tcW w:w="801" w:type="pct"/>
             <w:tcBorders>
               <w:top w:val="single" w:sz="4" w:space="0" w:color="auto"/>
               <w:left w:val="single" w:sz="4" w:space="0" w:color="auto"/>
@@ -2663,7 +2666,7 @@
         </w:tc>
         <w:tc>
           <w:tcPr>
-            <w:tcW w:w="815" w:type="pct"/>
+            <w:tcW w:w="790" w:type="pct"/>
             <w:tcBorders>
               <w:top w:val="single" w:sz="4" w:space="0" w:color="auto"/>
               <w:left w:val="single" w:sz="4" w:space="0" w:color="auto"/>
@@ -2709,7 +2712,7 @@
         </w:tc>
         <w:tc>
           <w:tcPr>
-            <w:tcW w:w="814" w:type="pct"/>
+            <w:tcW w:w="789" w:type="pct"/>
             <w:tcBorders>
               <w:top w:val="single" w:sz="4" w:space="0" w:color="auto"/>
               <w:left w:val="single" w:sz="4" w:space="0" w:color="auto"/>
@@ -2747,7 +2750,7 @@
         </w:tc>
         <w:tc>
           <w:tcPr>
-            <w:tcW w:w="815" w:type="pct"/>
+            <w:tcW w:w="790" w:type="pct"/>
             <w:tcBorders>
               <w:top w:val="single" w:sz="4" w:space="0" w:color="auto"/>
               <w:left w:val="single" w:sz="4" w:space="0" w:color="auto"/>
@@ -2777,7 +2780,7 @@
         </w:tc>
         <w:tc>
           <w:tcPr>
-            <w:tcW w:w="1463" w:type="pct"/>
+            <w:tcW w:w="1569" w:type="pct"/>
             <w:tcBorders>
               <w:top w:val="single" w:sz="4" w:space="0" w:color="auto"/>
               <w:left w:val="single" w:sz="4" w:space="0" w:color="auto"/>
@@ -2801,7 +2804,7 @@
       <w:tr>
         <w:tc>
           <w:tcPr>
-            <w:tcW w:w="267" w:type="pct"/>
+            <w:tcW w:w="259" w:type="pct"/>
             <w:tcBorders>
               <w:top w:val="single" w:sz="4" w:space="0" w:color="auto"/>
               <w:left w:val="single" w:sz="4" w:space="0" w:color="auto"/>
@@ -2826,7 +2829,7 @@
         </w:tc>
         <w:tc>
           <w:tcPr>
-            <w:tcW w:w="826" w:type="pct"/>
+            <w:tcW w:w="801" w:type="pct"/>
             <w:tcBorders>
               <w:top w:val="single" w:sz="4" w:space="0" w:color="auto"/>
               <w:left w:val="single" w:sz="4" w:space="0" w:color="auto"/>
@@ -2851,7 +2854,7 @@
         </w:tc>
         <w:tc>
           <w:tcPr>
-            <w:tcW w:w="815" w:type="pct"/>
+            <w:tcW w:w="790" w:type="pct"/>
             <w:tcBorders>
               <w:top w:val="single" w:sz="4" w:space="0" w:color="auto"/>
               <w:left w:val="single" w:sz="4" w:space="0" w:color="auto"/>
@@ -2876,7 +2879,7 @@
         </w:tc>
         <w:tc>
           <w:tcPr>
-            <w:tcW w:w="814" w:type="pct"/>
+            <w:tcW w:w="789" w:type="pct"/>
             <w:tcBorders>
               <w:top w:val="single" w:sz="4" w:space="0" w:color="auto"/>
               <w:left w:val="single" w:sz="4" w:space="0" w:color="auto"/>
@@ -2901,7 +2904,7 @@
         </w:tc>
         <w:tc>
           <w:tcPr>
-            <w:tcW w:w="815" w:type="pct"/>
+            <w:tcW w:w="790" w:type="pct"/>
             <w:tcBorders>
               <w:top w:val="single" w:sz="4" w:space="0" w:color="auto"/>
               <w:left w:val="single" w:sz="4" w:space="0" w:color="auto"/>
@@ -2926,7 +2929,7 @@
         </w:tc>
         <w:tc>
           <w:tcPr>
-            <w:tcW w:w="1463" w:type="pct"/>
+            <w:tcW w:w="1569" w:type="pct"/>
             <w:tcBorders>
               <w:top w:val="single" w:sz="4" w:space="0" w:color="auto"/>
               <w:left w:val="single" w:sz="4" w:space="0" w:color="auto"/>
@@ -2953,7 +2956,7 @@
       <w:tr>
         <w:tc>
           <w:tcPr>
-            <w:tcW w:w="267" w:type="pct"/>
+            <w:tcW w:w="259" w:type="pct"/>
             <w:tcBorders>
               <w:top w:val="single" w:sz="4" w:space="0" w:color="auto"/>
               <w:left w:val="single" w:sz="4" w:space="0" w:color="auto"/>
@@ -2978,7 +2981,7 @@
         </w:tc>
         <w:tc>
           <w:tcPr>
-            <w:tcW w:w="826" w:type="pct"/>
+            <w:tcW w:w="801" w:type="pct"/>
             <w:tcBorders>
               <w:top w:val="single" w:sz="4" w:space="0" w:color="auto"/>
               <w:left w:val="single" w:sz="4" w:space="0" w:color="auto"/>
@@ -3003,7 +3006,7 @@
         </w:tc>
         <w:tc>
           <w:tcPr>
-            <w:tcW w:w="815" w:type="pct"/>
+            <w:tcW w:w="790" w:type="pct"/>
             <w:tcBorders>
               <w:top w:val="single" w:sz="4" w:space="0" w:color="auto"/>
               <w:left w:val="single" w:sz="4" w:space="0" w:color="auto"/>
@@ -3028,7 +3031,7 @@
         </w:tc>
         <w:tc>
           <w:tcPr>
-            <w:tcW w:w="814" w:type="pct"/>
+            <w:tcW w:w="789" w:type="pct"/>
             <w:tcBorders>
               <w:top w:val="single" w:sz="4" w:space="0" w:color="auto"/>
               <w:left w:val="single" w:sz="4" w:space="0" w:color="auto"/>
@@ -3053,7 +3056,7 @@
         </w:tc>
         <w:tc>
           <w:tcPr>
-            <w:tcW w:w="815" w:type="pct"/>
+            <w:tcW w:w="790" w:type="pct"/>
             <w:tcBorders>
               <w:top w:val="single" w:sz="4" w:space="0" w:color="auto"/>
               <w:left w:val="single" w:sz="4" w:space="0" w:color="auto"/>
@@ -3078,7 +3081,7 @@
         </w:tc>
         <w:tc>
           <w:tcPr>
-            <w:tcW w:w="1463" w:type="pct"/>
+            <w:tcW w:w="1569" w:type="pct"/>
             <w:tcBorders>
               <w:top w:val="single" w:sz="4" w:space="0" w:color="auto"/>
               <w:left w:val="single" w:sz="4" w:space="0" w:color="auto"/>
@@ -3097,7 +3100,21 @@
               <w:rPr>
                 <w:lang w:val="en-US"/>
               </w:rPr>
-              <w:t>Selecting on empty table after delete operation</w:t>
+              <w:t xml:space="preserve">Selecting on empty table after </w:t>
+            </w:r>
+            <w:r>
+              <w:rPr>
+                <w:i/>
+                <w:iCs/>
+                <w:lang w:val="en-US"/>
+              </w:rPr>
+              <w:t>DELETE</w:t>
+            </w:r>
+            <w:r>
+              <w:rPr>
+                <w:lang w:val="en-US"/>
+              </w:rPr>
+              <w:t xml:space="preserve"> operation</w:t>
             </w:r>
           </w:p>
         </w:tc>
@@ -3105,7 +3122,7 @@
       <w:tr>
         <w:tc>
           <w:tcPr>
-            <w:tcW w:w="267" w:type="pct"/>
+            <w:tcW w:w="259" w:type="pct"/>
             <w:tcBorders>
               <w:top w:val="single" w:sz="4" w:space="0" w:color="auto"/>
               <w:left w:val="single" w:sz="4" w:space="0" w:color="auto"/>
@@ -3124,14 +3141,13 @@
               <w:rPr>
                 <w:lang w:val="en-US"/>
               </w:rPr>
-              <w:lastRenderedPageBreak/>
               <w:t>3</w:t>
             </w:r>
           </w:p>
         </w:tc>
         <w:tc>
           <w:tcPr>
-            <w:tcW w:w="826" w:type="pct"/>
+            <w:tcW w:w="801" w:type="pct"/>
             <w:tcBorders>
               <w:top w:val="single" w:sz="4" w:space="0" w:color="auto"/>
               <w:left w:val="single" w:sz="4" w:space="0" w:color="auto"/>
@@ -3156,7 +3172,7 @@
         </w:tc>
         <w:tc>
           <w:tcPr>
-            <w:tcW w:w="815" w:type="pct"/>
+            <w:tcW w:w="790" w:type="pct"/>
             <w:tcBorders>
               <w:top w:val="single" w:sz="4" w:space="0" w:color="auto"/>
               <w:left w:val="single" w:sz="4" w:space="0" w:color="auto"/>
@@ -3181,7 +3197,7 @@
         </w:tc>
         <w:tc>
           <w:tcPr>
-            <w:tcW w:w="814" w:type="pct"/>
+            <w:tcW w:w="789" w:type="pct"/>
             <w:tcBorders>
               <w:top w:val="single" w:sz="4" w:space="0" w:color="auto"/>
               <w:left w:val="single" w:sz="4" w:space="0" w:color="auto"/>
@@ -3206,7 +3222,7 @@
         </w:tc>
         <w:tc>
           <w:tcPr>
-            <w:tcW w:w="815" w:type="pct"/>
+            <w:tcW w:w="790" w:type="pct"/>
             <w:tcBorders>
               <w:top w:val="single" w:sz="4" w:space="0" w:color="auto"/>
               <w:left w:val="single" w:sz="4" w:space="0" w:color="auto"/>
@@ -3231,7 +3247,7 @@
         </w:tc>
         <w:tc>
           <w:tcPr>
-            <w:tcW w:w="1463" w:type="pct"/>
+            <w:tcW w:w="1569" w:type="pct"/>
             <w:tcBorders>
               <w:top w:val="single" w:sz="4" w:space="0" w:color="auto"/>
               <w:left w:val="single" w:sz="4" w:space="0" w:color="auto"/>
@@ -3258,7 +3274,7 @@
       <w:tr>
         <w:tc>
           <w:tcPr>
-            <w:tcW w:w="267" w:type="pct"/>
+            <w:tcW w:w="259" w:type="pct"/>
             <w:tcBorders>
               <w:top w:val="single" w:sz="4" w:space="0" w:color="auto"/>
               <w:left w:val="single" w:sz="4" w:space="0" w:color="auto"/>
@@ -3283,7 +3299,7 @@
         </w:tc>
         <w:tc>
           <w:tcPr>
-            <w:tcW w:w="826" w:type="pct"/>
+            <w:tcW w:w="801" w:type="pct"/>
             <w:tcBorders>
               <w:top w:val="single" w:sz="4" w:space="0" w:color="auto"/>
               <w:left w:val="single" w:sz="4" w:space="0" w:color="auto"/>
@@ -3308,7 +3324,7 @@
         </w:tc>
         <w:tc>
           <w:tcPr>
-            <w:tcW w:w="815" w:type="pct"/>
+            <w:tcW w:w="790" w:type="pct"/>
             <w:tcBorders>
               <w:top w:val="single" w:sz="4" w:space="0" w:color="auto"/>
               <w:left w:val="single" w:sz="4" w:space="0" w:color="auto"/>
@@ -3333,7 +3349,7 @@
         </w:tc>
         <w:tc>
           <w:tcPr>
-            <w:tcW w:w="814" w:type="pct"/>
+            <w:tcW w:w="789" w:type="pct"/>
             <w:tcBorders>
               <w:top w:val="single" w:sz="4" w:space="0" w:color="auto"/>
               <w:left w:val="single" w:sz="4" w:space="0" w:color="auto"/>
@@ -3358,7 +3374,7 @@
         </w:tc>
         <w:tc>
           <w:tcPr>
-            <w:tcW w:w="815" w:type="pct"/>
+            <w:tcW w:w="790" w:type="pct"/>
             <w:tcBorders>
               <w:top w:val="single" w:sz="4" w:space="0" w:color="auto"/>
               <w:left w:val="single" w:sz="4" w:space="0" w:color="auto"/>
@@ -3383,7 +3399,7 @@
         </w:tc>
         <w:tc>
           <w:tcPr>
-            <w:tcW w:w="1463" w:type="pct"/>
+            <w:tcW w:w="1569" w:type="pct"/>
             <w:tcBorders>
               <w:top w:val="single" w:sz="4" w:space="0" w:color="auto"/>
               <w:left w:val="single" w:sz="4" w:space="0" w:color="auto"/>
@@ -3402,7 +3418,19 @@
               <w:rPr>
                 <w:lang w:val="en-US"/>
               </w:rPr>
-              <w:t>Selecting on empty table after truncate operation</w:t>
+              <w:t xml:space="preserve">Selecting on empty table after </w:t>
+            </w:r>
+            <w:r>
+              <w:rPr>
+                <w:lang w:val="en-US"/>
+              </w:rPr>
+              <w:t>TRUNCATE</w:t>
+            </w:r>
+            <w:r>
+              <w:rPr>
+                <w:lang w:val="en-US"/>
+              </w:rPr>
+              <w:t xml:space="preserve"> operation</w:t>
             </w:r>
           </w:p>
         </w:tc>
@@ -3417,6 +3445,387 @@
           <w:lang w:val="en-US"/>
         </w:rPr>
       </w:pPr>
+    </w:p>
+    <w:p>
+      <w:pPr>
+        <w:rPr>
+          <w:rFonts w:ascii="Times New Roman" w:hAnsi="Times New Roman" w:cs="Times New Roman"/>
+          <w:sz w:val="28"/>
+          <w:szCs w:val="28"/>
+          <w:shd w:val="clear" w:color="auto" w:fill="FFFFFF"/>
+          <w:lang w:val="ru-RU"/>
+        </w:rPr>
+      </w:pPr>
+      <w:r>
+        <w:rPr>
+          <w:rFonts w:ascii="Times New Roman" w:hAnsi="Times New Roman" w:cs="Times New Roman"/>
+          <w:sz w:val="28"/>
+          <w:szCs w:val="28"/>
+          <w:lang w:val="en-US"/>
+        </w:rPr>
+        <w:lastRenderedPageBreak/>
+        <w:t>Take a closer look at 4</w:t>
+      </w:r>
+      <w:r>
+        <w:rPr>
+          <w:rFonts w:ascii="Times New Roman" w:hAnsi="Times New Roman" w:cs="Times New Roman"/>
+          <w:sz w:val="28"/>
+          <w:szCs w:val="28"/>
+          <w:vertAlign w:val="superscript"/>
+          <w:lang w:val="en-US"/>
+        </w:rPr>
+        <w:t>th</w:t>
+      </w:r>
+      <w:r>
+        <w:rPr>
+          <w:rFonts w:ascii="Times New Roman" w:hAnsi="Times New Roman" w:cs="Times New Roman"/>
+          <w:sz w:val="28"/>
+          <w:szCs w:val="28"/>
+          <w:lang w:val="en-US"/>
+        </w:rPr>
+        <w:t xml:space="preserve"> line in the table. The number of blocks differ from other selections. The main reason is that we used </w:t>
+      </w:r>
+      <w:r>
+        <w:rPr>
+          <w:rFonts w:ascii="Times New Roman" w:hAnsi="Times New Roman" w:cs="Times New Roman"/>
+          <w:i/>
+          <w:iCs/>
+          <w:sz w:val="28"/>
+          <w:szCs w:val="28"/>
+          <w:lang w:val="en-US"/>
+        </w:rPr>
+        <w:t>TRUNCATE</w:t>
+      </w:r>
+      <w:r>
+        <w:rPr>
+          <w:rFonts w:ascii="Times New Roman" w:hAnsi="Times New Roman" w:cs="Times New Roman"/>
+          <w:sz w:val="28"/>
+          <w:szCs w:val="28"/>
+          <w:lang w:val="en-US"/>
+        </w:rPr>
+        <w:t xml:space="preserve"> operator to delete all rows from the table. Oracle Database deallocate all space used by remove</w:t>
+      </w:r>
+      <w:r>
+        <w:rPr>
+          <w:rFonts w:ascii="Times New Roman" w:hAnsi="Times New Roman" w:cs="Times New Roman"/>
+          <w:sz w:val="28"/>
+          <w:szCs w:val="28"/>
+          <w:lang w:val="en-US"/>
+        </w:rPr>
+        <w:t xml:space="preserve">d </w:t>
+      </w:r>
+      <w:proofErr w:type="spellStart"/>
+      <w:r>
+        <w:rPr>
+          <w:rFonts w:ascii="Times New Roman" w:hAnsi="Times New Roman" w:cs="Times New Roman"/>
+          <w:sz w:val="28"/>
+          <w:szCs w:val="28"/>
+          <w:shd w:val="clear" w:color="auto" w:fill="FFFFFF"/>
+        </w:rPr>
+        <w:t>rows</w:t>
+      </w:r>
+      <w:proofErr w:type="spellEnd"/>
+      <w:r>
+        <w:rPr>
+          <w:rFonts w:ascii="Times New Roman" w:hAnsi="Times New Roman" w:cs="Times New Roman"/>
+          <w:sz w:val="28"/>
+          <w:szCs w:val="28"/>
+          <w:shd w:val="clear" w:color="auto" w:fill="FFFFFF"/>
+        </w:rPr>
+        <w:t xml:space="preserve"> </w:t>
+      </w:r>
+      <w:proofErr w:type="spellStart"/>
+      <w:r>
+        <w:rPr>
+          <w:rFonts w:ascii="Times New Roman" w:hAnsi="Times New Roman" w:cs="Times New Roman"/>
+          <w:sz w:val="28"/>
+          <w:szCs w:val="28"/>
+          <w:shd w:val="clear" w:color="auto" w:fill="FFFFFF"/>
+        </w:rPr>
+        <w:t>except</w:t>
+      </w:r>
+      <w:proofErr w:type="spellEnd"/>
+      <w:r>
+        <w:rPr>
+          <w:rFonts w:ascii="Times New Roman" w:hAnsi="Times New Roman" w:cs="Times New Roman"/>
+          <w:sz w:val="28"/>
+          <w:szCs w:val="28"/>
+          <w:shd w:val="clear" w:color="auto" w:fill="FFFFFF"/>
+        </w:rPr>
+        <w:t xml:space="preserve"> </w:t>
+      </w:r>
+      <w:proofErr w:type="spellStart"/>
+      <w:r>
+        <w:rPr>
+          <w:rFonts w:ascii="Times New Roman" w:hAnsi="Times New Roman" w:cs="Times New Roman"/>
+          <w:sz w:val="28"/>
+          <w:szCs w:val="28"/>
+          <w:shd w:val="clear" w:color="auto" w:fill="FFFFFF"/>
+        </w:rPr>
+        <w:t>that</w:t>
+      </w:r>
+      <w:proofErr w:type="spellEnd"/>
+      <w:r>
+        <w:rPr>
+          <w:rFonts w:ascii="Times New Roman" w:hAnsi="Times New Roman" w:cs="Times New Roman"/>
+          <w:sz w:val="28"/>
+          <w:szCs w:val="28"/>
+          <w:shd w:val="clear" w:color="auto" w:fill="FFFFFF"/>
+        </w:rPr>
+        <w:t xml:space="preserve"> </w:t>
+      </w:r>
+      <w:proofErr w:type="spellStart"/>
+      <w:r>
+        <w:rPr>
+          <w:rFonts w:ascii="Times New Roman" w:hAnsi="Times New Roman" w:cs="Times New Roman"/>
+          <w:sz w:val="28"/>
+          <w:szCs w:val="28"/>
+          <w:shd w:val="clear" w:color="auto" w:fill="FFFFFF"/>
+        </w:rPr>
+        <w:t>specified</w:t>
+      </w:r>
+      <w:proofErr w:type="spellEnd"/>
+      <w:r>
+        <w:rPr>
+          <w:rFonts w:ascii="Times New Roman" w:hAnsi="Times New Roman" w:cs="Times New Roman"/>
+          <w:sz w:val="28"/>
+          <w:szCs w:val="28"/>
+          <w:shd w:val="clear" w:color="auto" w:fill="FFFFFF"/>
+        </w:rPr>
+        <w:t xml:space="preserve"> </w:t>
+      </w:r>
+      <w:proofErr w:type="spellStart"/>
+      <w:r>
+        <w:rPr>
+          <w:rFonts w:ascii="Times New Roman" w:hAnsi="Times New Roman" w:cs="Times New Roman"/>
+          <w:sz w:val="28"/>
+          <w:szCs w:val="28"/>
+          <w:shd w:val="clear" w:color="auto" w:fill="FFFFFF"/>
+        </w:rPr>
+        <w:t>by</w:t>
+      </w:r>
+      <w:proofErr w:type="spellEnd"/>
+      <w:r>
+        <w:rPr>
+          <w:rFonts w:ascii="Times New Roman" w:hAnsi="Times New Roman" w:cs="Times New Roman"/>
+          <w:sz w:val="28"/>
+          <w:szCs w:val="28"/>
+          <w:shd w:val="clear" w:color="auto" w:fill="FFFFFF"/>
+        </w:rPr>
+        <w:t xml:space="preserve"> </w:t>
+      </w:r>
+      <w:proofErr w:type="spellStart"/>
+      <w:r>
+        <w:rPr>
+          <w:rFonts w:ascii="Times New Roman" w:hAnsi="Times New Roman" w:cs="Times New Roman"/>
+          <w:sz w:val="28"/>
+          <w:szCs w:val="28"/>
+          <w:shd w:val="clear" w:color="auto" w:fill="FFFFFF"/>
+        </w:rPr>
+        <w:t>the</w:t>
+      </w:r>
+      <w:proofErr w:type="spellEnd"/>
+      <w:r>
+        <w:rPr>
+          <w:rFonts w:ascii="Times New Roman" w:hAnsi="Times New Roman" w:cs="Times New Roman"/>
+          <w:sz w:val="28"/>
+          <w:szCs w:val="28"/>
+          <w:shd w:val="clear" w:color="auto" w:fill="FFFFFF"/>
+        </w:rPr>
+        <w:t> </w:t>
+      </w:r>
+      <w:r>
+        <w:rPr>
+          <w:rFonts w:ascii="Times New Roman" w:hAnsi="Times New Roman" w:cs="Times New Roman"/>
+          <w:sz w:val="28"/>
+          <w:szCs w:val="28"/>
+          <w:shd w:val="clear" w:color="auto" w:fill="FFFFFF"/>
+          <w:lang w:val="en-US"/>
+        </w:rPr>
+        <w:t>MINEXTENTS</w:t>
+      </w:r>
+      <w:r>
+        <w:rPr>
+          <w:rFonts w:ascii="Times New Roman" w:hAnsi="Times New Roman" w:cs="Times New Roman"/>
+          <w:sz w:val="28"/>
+          <w:szCs w:val="28"/>
+          <w:shd w:val="clear" w:color="auto" w:fill="FFFFFF"/>
+        </w:rPr>
+        <w:t xml:space="preserve"> </w:t>
+      </w:r>
+      <w:proofErr w:type="spellStart"/>
+      <w:r>
+        <w:rPr>
+          <w:rFonts w:ascii="Times New Roman" w:hAnsi="Times New Roman" w:cs="Times New Roman"/>
+          <w:sz w:val="28"/>
+          <w:szCs w:val="28"/>
+          <w:shd w:val="clear" w:color="auto" w:fill="FFFFFF"/>
+        </w:rPr>
+        <w:t>storage</w:t>
+      </w:r>
+      <w:proofErr w:type="spellEnd"/>
+      <w:r>
+        <w:rPr>
+          <w:rFonts w:ascii="Times New Roman" w:hAnsi="Times New Roman" w:cs="Times New Roman"/>
+          <w:sz w:val="28"/>
+          <w:szCs w:val="28"/>
+          <w:shd w:val="clear" w:color="auto" w:fill="FFFFFF"/>
+        </w:rPr>
+        <w:t xml:space="preserve"> </w:t>
+      </w:r>
+      <w:proofErr w:type="spellStart"/>
+      <w:r>
+        <w:rPr>
+          <w:rFonts w:ascii="Times New Roman" w:hAnsi="Times New Roman" w:cs="Times New Roman"/>
+          <w:sz w:val="28"/>
+          <w:szCs w:val="28"/>
+          <w:shd w:val="clear" w:color="auto" w:fill="FFFFFF"/>
+        </w:rPr>
+        <w:t>parameter</w:t>
+      </w:r>
+      <w:proofErr w:type="spellEnd"/>
+      <w:r>
+        <w:rPr>
+          <w:rFonts w:ascii="Times New Roman" w:hAnsi="Times New Roman" w:cs="Times New Roman"/>
+          <w:sz w:val="28"/>
+          <w:szCs w:val="28"/>
+          <w:shd w:val="clear" w:color="auto" w:fill="FFFFFF"/>
+          <w:lang w:val="en-US"/>
+        </w:rPr>
+        <w:t>.</w:t>
+      </w:r>
+      <w:r>
+        <w:rPr>
+          <w:rFonts w:ascii="Times New Roman" w:hAnsi="Times New Roman" w:cs="Times New Roman"/>
+          <w:sz w:val="28"/>
+          <w:szCs w:val="28"/>
+          <w:shd w:val="clear" w:color="auto" w:fill="FFFFFF"/>
+          <w:lang w:val="en-US"/>
+        </w:rPr>
+        <w:t xml:space="preserve"> MINEXTENTS specify the min number of extents to allocate when the object is created.</w:t>
+      </w:r>
+      <w:r>
+        <w:rPr>
+          <w:rFonts w:ascii="Times New Roman" w:hAnsi="Times New Roman" w:cs="Times New Roman"/>
+          <w:sz w:val="28"/>
+          <w:szCs w:val="28"/>
+          <w:shd w:val="clear" w:color="auto" w:fill="FFFFFF"/>
+          <w:lang w:val="en-US"/>
+        </w:rPr>
+        <w:t xml:space="preserve"> By </w:t>
+      </w:r>
+      <w:proofErr w:type="gramStart"/>
+      <w:r>
+        <w:rPr>
+          <w:rFonts w:ascii="Times New Roman" w:hAnsi="Times New Roman" w:cs="Times New Roman"/>
+          <w:sz w:val="28"/>
+          <w:szCs w:val="28"/>
+          <w:shd w:val="clear" w:color="auto" w:fill="FFFFFF"/>
+          <w:lang w:val="en-US"/>
+        </w:rPr>
+        <w:t>default</w:t>
+      </w:r>
+      <w:proofErr w:type="gramEnd"/>
+      <w:r>
+        <w:rPr>
+          <w:rFonts w:ascii="Times New Roman" w:hAnsi="Times New Roman" w:cs="Times New Roman"/>
+          <w:sz w:val="28"/>
+          <w:szCs w:val="28"/>
+          <w:shd w:val="clear" w:color="auto" w:fill="FFFFFF"/>
+          <w:lang w:val="en-US"/>
+        </w:rPr>
+        <w:t xml:space="preserve"> </w:t>
+      </w:r>
+      <w:r>
+        <w:rPr>
+          <w:rFonts w:ascii="Times New Roman" w:hAnsi="Times New Roman" w:cs="Times New Roman"/>
+          <w:sz w:val="28"/>
+          <w:szCs w:val="28"/>
+          <w:shd w:val="clear" w:color="auto" w:fill="FFFFFF"/>
+          <w:lang w:val="en-US"/>
+        </w:rPr>
+        <w:t>M</w:t>
+      </w:r>
+      <w:r>
+        <w:rPr>
+          <w:rFonts w:ascii="Times New Roman" w:hAnsi="Times New Roman" w:cs="Times New Roman"/>
+          <w:sz w:val="28"/>
+          <w:szCs w:val="28"/>
+          <w:shd w:val="clear" w:color="auto" w:fill="FFFFFF"/>
+          <w:lang w:val="en-US"/>
+        </w:rPr>
+        <w:t xml:space="preserve">INEXTENTS </w:t>
+      </w:r>
+      <w:r>
+        <w:rPr>
+          <w:rFonts w:ascii="Times New Roman" w:hAnsi="Times New Roman" w:cs="Times New Roman"/>
+          <w:sz w:val="28"/>
+          <w:szCs w:val="28"/>
+          <w:shd w:val="clear" w:color="auto" w:fill="FFFFFF"/>
+          <w:lang w:val="en-US"/>
+        </w:rPr>
+        <w:t xml:space="preserve">parameter </w:t>
+      </w:r>
+      <w:r>
+        <w:rPr>
+          <w:rFonts w:ascii="Times New Roman" w:hAnsi="Times New Roman" w:cs="Times New Roman"/>
+          <w:sz w:val="28"/>
+          <w:szCs w:val="28"/>
+          <w:shd w:val="clear" w:color="auto" w:fill="FFFFFF"/>
+          <w:lang w:val="en-US"/>
+        </w:rPr>
+        <w:t>equal</w:t>
+      </w:r>
+      <w:r>
+        <w:rPr>
+          <w:rFonts w:ascii="Times New Roman" w:hAnsi="Times New Roman" w:cs="Times New Roman"/>
+          <w:sz w:val="28"/>
+          <w:szCs w:val="28"/>
+          <w:shd w:val="clear" w:color="auto" w:fill="FFFFFF"/>
+          <w:lang w:val="en-US"/>
+        </w:rPr>
+        <w:t>s</w:t>
+      </w:r>
+      <w:r>
+        <w:rPr>
+          <w:rFonts w:ascii="Times New Roman" w:hAnsi="Times New Roman" w:cs="Times New Roman"/>
+          <w:sz w:val="28"/>
+          <w:szCs w:val="28"/>
+          <w:shd w:val="clear" w:color="auto" w:fill="FFFFFF"/>
+          <w:lang w:val="en-US"/>
+        </w:rPr>
+        <w:t xml:space="preserve"> to 1. As I understand, 6 is the number of blocks in the remaining extent</w:t>
+      </w:r>
+      <w:r>
+        <w:rPr>
+          <w:rFonts w:ascii="Times New Roman" w:hAnsi="Times New Roman" w:cs="Times New Roman"/>
+          <w:sz w:val="28"/>
+          <w:szCs w:val="28"/>
+          <w:shd w:val="clear" w:color="auto" w:fill="FFFFFF"/>
+          <w:lang w:val="en-US"/>
+        </w:rPr>
+        <w:t>.</w:t>
+      </w:r>
+      <w:r>
+        <w:rPr>
+          <w:rFonts w:ascii="Times New Roman" w:hAnsi="Times New Roman" w:cs="Times New Roman"/>
+          <w:sz w:val="28"/>
+          <w:szCs w:val="28"/>
+          <w:shd w:val="clear" w:color="auto" w:fill="FFFFFF"/>
+          <w:lang w:val="en-US"/>
+        </w:rPr>
+        <w:t xml:space="preserve"> </w:t>
+      </w:r>
+      <w:r>
+        <w:rPr>
+          <w:rFonts w:ascii="Times New Roman" w:hAnsi="Times New Roman" w:cs="Times New Roman"/>
+          <w:sz w:val="28"/>
+          <w:szCs w:val="28"/>
+          <w:shd w:val="clear" w:color="auto" w:fill="FFFFFF"/>
+          <w:lang w:val="en-US"/>
+        </w:rPr>
+        <w:t>Obviously, also decreased the number of consistent gets metric.</w:t>
+      </w:r>
     </w:p>
     <w:sectPr>
       <w:pgSz w:w="11906" w:h="16838"/>
@@ -3956,6 +4365,19 @@
       </w:tblBorders>
     </w:tblPr>
   </w:style>
+  <w:style w:type="character" w:styleId="HTML">
+    <w:name w:val="HTML Code"/>
+    <w:basedOn w:val="a0"/>
+    <w:uiPriority w:val="99"/>
+    <w:semiHidden/>
+    <w:unhideWhenUsed/>
+    <w:rsid w:val="001B00E3"/>
+    <w:rPr>
+      <w:rFonts w:ascii="Courier New" w:eastAsia="Times New Roman" w:hAnsi="Courier New" w:cs="Courier New"/>
+      <w:sz w:val="20"/>
+      <w:szCs w:val="20"/>
+    </w:rPr>
+  </w:style>
 </w:styles>
 </file>
 

</xml_diff>